<commit_message>
refactor classes; modify architecture document
</commit_message>
<xml_diff>
--- a/Attendance System Architecture.docx
+++ b/Attendance System Architecture.docx
@@ -1472,21 +1472,7 @@
           <w:sz w:val="28"/>
           <w:szCs w:val="28"/>
         </w:rPr>
-        <w:t xml:space="preserve">, publishes </w:t>
-      </w:r>
-      <w:r>
-        <w:rPr>
-          <w:sz w:val="28"/>
-          <w:szCs w:val="28"/>
-        </w:rPr>
-        <w:t xml:space="preserve">list of RESTful APIs </w:t>
-      </w:r>
-      <w:r>
-        <w:rPr>
-          <w:sz w:val="28"/>
-          <w:szCs w:val="28"/>
-        </w:rPr>
-        <w:t>for proceeding requests</w:t>
+        <w:t>, publishes list of RESTful APIs for proceeding requests</w:t>
       </w:r>
       <w:r>
         <w:rPr>
@@ -1601,14 +1587,7 @@
           <w:sz w:val="28"/>
           <w:szCs w:val="28"/>
         </w:rPr>
-        <w:t xml:space="preserve"> </w:t>
-      </w:r>
-      <w:r>
-        <w:rPr>
-          <w:sz w:val="28"/>
-          <w:szCs w:val="28"/>
-        </w:rPr>
-        <w:t>We will use Spring technology.</w:t>
+        <w:t xml:space="preserve"> We will use Spring technology.</w:t>
       </w:r>
     </w:p>
     <w:p>
@@ -1726,14 +1705,7 @@
           <w:sz w:val="28"/>
           <w:szCs w:val="28"/>
         </w:rPr>
-        <w:t xml:space="preserve"> </w:t>
-      </w:r>
-      <w:r>
-        <w:rPr>
-          <w:sz w:val="28"/>
-          <w:szCs w:val="28"/>
-        </w:rPr>
-        <w:t>We will use Spring technology.</w:t>
+        <w:t xml:space="preserve"> We will use Spring technology.</w:t>
       </w:r>
     </w:p>
     <w:p>
@@ -1863,6 +1835,44 @@
           <w:szCs w:val="40"/>
         </w:rPr>
       </w:pPr>
+      <w:r>
+        <w:rPr>
+          <w:sz w:val="40"/>
+          <w:szCs w:val="40"/>
+        </w:rPr>
+        <w:br w:type="page"/>
+      </w:r>
+    </w:p>
+    <w:p>
+      <w:pPr>
+        <w:pStyle w:val="Heading1"/>
+      </w:pPr>
+      <w:r>
+        <w:lastRenderedPageBreak/>
+        <w:t>Source code control</w:t>
+      </w:r>
+    </w:p>
+    <w:p>
+      <w:pPr>
+        <w:rPr>
+          <w:sz w:val="28"/>
+          <w:szCs w:val="28"/>
+        </w:rPr>
+      </w:pPr>
+      <w:r>
+        <w:rPr>
+          <w:sz w:val="28"/>
+          <w:szCs w:val="28"/>
+        </w:rPr>
+        <w:t>We will use GitHub to control our source code versions</w:t>
+      </w:r>
+      <w:r>
+        <w:rPr>
+          <w:sz w:val="28"/>
+          <w:szCs w:val="28"/>
+        </w:rPr>
+        <w:t>.</w:t>
+      </w:r>
       <w:bookmarkStart w:id="0" w:name="_GoBack"/>
       <w:bookmarkEnd w:id="0"/>
     </w:p>

</xml_diff>